<commit_message>
Update Modern Methods of Exoplanet Detection.docx
</commit_message>
<xml_diff>
--- a/Modern Methods of Exoplanet Detection.docx
+++ b/Modern Methods of Exoplanet Detection.docx
@@ -321,7 +321,26 @@
           <w:szCs w:val="24"/>
           <w:shd w:val="clear" w:color="auto" w:fill="FFFFFF"/>
         </w:rPr>
-        <w:t xml:space="preserve">[NASA, 2022], </w:t>
+        <w:t>[NASA, 2022]</w:t>
+      </w:r>
+      <w:r>
+        <w:rPr>
+          <w:rFonts w:ascii="Times New Roman" w:hAnsi="Times New Roman" w:cs="Times New Roman"/>
+          <w:sz w:val="24"/>
+          <w:szCs w:val="24"/>
+          <w:shd w:val="clear" w:color="auto" w:fill="FFFFFF"/>
+        </w:rPr>
+        <w:t>,</w:t>
+      </w:r>
+      <w:r>
+        <w:rPr>
+          <w:rFonts w:ascii="Times New Roman" w:hAnsi="Times New Roman" w:cs="Times New Roman"/>
+          <w:color w:val="FF0000"/>
+          <w:sz w:val="24"/>
+          <w:szCs w:val="24"/>
+          <w:shd w:val="clear" w:color="auto" w:fill="FFFFFF"/>
+        </w:rPr>
+        <w:t xml:space="preserve"> </w:t>
       </w:r>
       <w:r>
         <w:rPr>
@@ -2397,6 +2416,9 @@
       </w:r>
       <m:oMath>
         <m:r>
+          <m:rPr>
+            <m:sty m:val="p"/>
+          </m:rPr>
           <w:rPr>
             <w:rFonts w:ascii="Cambria Math" w:hAnsi="Cambria Math" w:cs="Times New Roman"/>
             <w:color w:val="202124"/>
@@ -2605,6 +2627,9 @@
         </m:oMathParaPr>
         <m:oMath>
           <m:r>
+            <m:rPr>
+              <m:sty m:val="p"/>
+            </m:rPr>
             <w:rPr>
               <w:rFonts w:ascii="Cambria Math" w:hAnsi="Cambria Math" w:cs="Times New Roman"/>
               <w:color w:val="202124"/>
@@ -3358,7 +3383,17 @@
                 <w:szCs w:val="24"/>
                 <w:shd w:val="clear" w:color="auto" w:fill="FFFFFF"/>
               </w:rPr>
-              <m:t>2h</m:t>
+              <m:t>2</m:t>
+            </m:r>
+            <m:r>
+              <w:rPr>
+                <w:rFonts w:ascii="Cambria Math" w:hAnsi="Cambria Math" w:cs="Times New Roman"/>
+                <w:color w:val="202124"/>
+                <w:sz w:val="24"/>
+                <w:szCs w:val="24"/>
+                <w:shd w:val="clear" w:color="auto" w:fill="FFFFFF"/>
+              </w:rPr>
+              <m:t>h</m:t>
             </m:r>
             <m:sSup>
               <m:sSupPr>
@@ -4041,17 +4076,7 @@
                 <w:szCs w:val="24"/>
                 <w:shd w:val="clear" w:color="auto" w:fill="FFFFFF"/>
               </w:rPr>
-              <m:t>-</m:t>
-            </m:r>
-            <m:r>
-              <w:rPr>
-                <w:rFonts w:ascii="Cambria Math" w:hAnsi="Cambria Math" w:cs="Times New Roman"/>
-                <w:color w:val="202124"/>
-                <w:sz w:val="24"/>
-                <w:szCs w:val="24"/>
-                <w:shd w:val="clear" w:color="auto" w:fill="FFFFFF"/>
-              </w:rPr>
-              <m:t>1</m:t>
+              <m:t>-1</m:t>
             </m:r>
             <m:ctrlPr>
               <w:rPr>
@@ -4226,17 +4251,7 @@
                 <w:szCs w:val="24"/>
                 <w:shd w:val="clear" w:color="auto" w:fill="FFFFFF"/>
               </w:rPr>
-              <m:t>-</m:t>
-            </m:r>
-            <m:r>
-              <w:rPr>
-                <w:rFonts w:ascii="Cambria Math" w:hAnsi="Cambria Math" w:cs="Times New Roman"/>
-                <w:color w:val="202124"/>
-                <w:sz w:val="24"/>
-                <w:szCs w:val="24"/>
-                <w:shd w:val="clear" w:color="auto" w:fill="FFFFFF"/>
-              </w:rPr>
-              <m:t>1</m:t>
+              <m:t>-1</m:t>
             </m:r>
             <m:ctrlPr>
               <w:rPr>

</xml_diff>